<commit_message>
Little changes in journal
</commit_message>
<xml_diff>
--- a/Hiking_webApp_Journal.docx
+++ b/Hiking_webApp_Journal.docx
@@ -165,7 +165,21 @@
           <w:sz w:val="26"/>
           <w:szCs w:val="26"/>
         </w:rPr>
-        <w:t xml:space="preserve">, my partner Sweta suggested </w:t>
+        <w:t>, my partner S</w:t>
+      </w:r>
+      <w:r>
+        <w:rPr>
+          <w:sz w:val="26"/>
+          <w:szCs w:val="26"/>
+        </w:rPr>
+        <w:t>h</w:t>
+      </w:r>
+      <w:r>
+        <w:rPr>
+          <w:sz w:val="26"/>
+          <w:szCs w:val="26"/>
+        </w:rPr>
+        <w:t xml:space="preserve">weta suggested </w:t>
       </w:r>
       <w:r>
         <w:rPr>
@@ -431,7 +445,21 @@
           <w:sz w:val="26"/>
           <w:szCs w:val="26"/>
         </w:rPr>
-        <w:t>Sweta</w:t>
+        <w:t>S</w:t>
+      </w:r>
+      <w:r>
+        <w:rPr>
+          <w:sz w:val="26"/>
+          <w:szCs w:val="26"/>
+        </w:rPr>
+        <w:t>h</w:t>
+      </w:r>
+      <w:r>
+        <w:rPr>
+          <w:sz w:val="26"/>
+          <w:szCs w:val="26"/>
+        </w:rPr>
+        <w:t>weta</w:t>
       </w:r>
       <w:r>
         <w:rPr>

</xml_diff>

<commit_message>
Modified my journal (Week 4)
</commit_message>
<xml_diff>
--- a/Hiking_webApp_Journal.docx
+++ b/Hiking_webApp_Journal.docx
@@ -509,7 +509,21 @@
           <w:sz w:val="26"/>
           <w:szCs w:val="26"/>
         </w:rPr>
-        <w:t>We are still looking for some good APIs that might help for our project as we got into some trouble finding APIs on hike trails.</w:t>
+        <w:t>We are still looking for some good APIs that might help for our project</w:t>
+      </w:r>
+      <w:r>
+        <w:rPr>
+          <w:sz w:val="26"/>
+          <w:szCs w:val="26"/>
+        </w:rPr>
+        <w:t>,</w:t>
+      </w:r>
+      <w:r>
+        <w:rPr>
+          <w:sz w:val="26"/>
+          <w:szCs w:val="26"/>
+        </w:rPr>
+        <w:t xml:space="preserve"> as we got into some trouble finding APIs on hike trails.</w:t>
       </w:r>
       <w:r>
         <w:rPr>
@@ -574,6 +588,395 @@
           <w:szCs w:val="26"/>
         </w:rPr>
         <w:tab/>
+      </w:r>
+      <w:r>
+        <w:rPr>
+          <w:sz w:val="26"/>
+          <w:szCs w:val="26"/>
+        </w:rPr>
+        <w:t>This week</w:t>
+      </w:r>
+      <w:r>
+        <w:rPr>
+          <w:sz w:val="26"/>
+          <w:szCs w:val="26"/>
+        </w:rPr>
+        <w:t>,</w:t>
+      </w:r>
+      <w:r>
+        <w:rPr>
+          <w:sz w:val="26"/>
+          <w:szCs w:val="26"/>
+        </w:rPr>
+        <w:t xml:space="preserve"> Shweta created a react app in our repo and added some code for responsive headers with the help of ‘react-bootstrap’ module. I modified our project folder structure and added some routing functionality between home-page, hike-trails page, weather-page. </w:t>
+      </w:r>
+    </w:p>
+    <w:p>
+      <w:pPr>
+        <w:jc w:val="both"/>
+        <w:rPr>
+          <w:b/>
+          <w:bCs/>
+          <w:sz w:val="26"/>
+          <w:szCs w:val="26"/>
+        </w:rPr>
+      </w:pPr>
+      <w:r>
+        <w:rPr>
+          <w:b/>
+          <w:bCs/>
+          <w:sz w:val="26"/>
+          <w:szCs w:val="26"/>
+        </w:rPr>
+        <w:t xml:space="preserve">Week </w:t>
+      </w:r>
+      <w:r>
+        <w:rPr>
+          <w:b/>
+          <w:bCs/>
+          <w:sz w:val="26"/>
+          <w:szCs w:val="26"/>
+        </w:rPr>
+        <w:t>5</w:t>
+      </w:r>
+      <w:r>
+        <w:rPr>
+          <w:b/>
+          <w:bCs/>
+          <w:sz w:val="26"/>
+          <w:szCs w:val="26"/>
+        </w:rPr>
+        <w:t xml:space="preserve"> –</w:t>
+      </w:r>
+    </w:p>
+    <w:p>
+      <w:pPr>
+        <w:jc w:val="both"/>
+        <w:rPr>
+          <w:sz w:val="26"/>
+          <w:szCs w:val="26"/>
+        </w:rPr>
+      </w:pPr>
+      <w:r>
+        <w:rPr>
+          <w:sz w:val="26"/>
+          <w:szCs w:val="26"/>
+        </w:rPr>
+        <w:tab/>
+        <w:t xml:space="preserve"> </w:t>
+      </w:r>
+      <w:r>
+        <w:rPr>
+          <w:sz w:val="26"/>
+          <w:szCs w:val="26"/>
+        </w:rPr>
+        <w:t>&lt;!--  TODO  --&gt;</w:t>
+      </w:r>
+    </w:p>
+    <w:p>
+      <w:pPr>
+        <w:jc w:val="both"/>
+        <w:rPr>
+          <w:b/>
+          <w:bCs/>
+          <w:sz w:val="26"/>
+          <w:szCs w:val="26"/>
+        </w:rPr>
+      </w:pPr>
+      <w:r>
+        <w:rPr>
+          <w:b/>
+          <w:bCs/>
+          <w:sz w:val="26"/>
+          <w:szCs w:val="26"/>
+        </w:rPr>
+        <w:t xml:space="preserve">Week </w:t>
+      </w:r>
+      <w:r>
+        <w:rPr>
+          <w:b/>
+          <w:bCs/>
+          <w:sz w:val="26"/>
+          <w:szCs w:val="26"/>
+        </w:rPr>
+        <w:t>6</w:t>
+      </w:r>
+      <w:r>
+        <w:rPr>
+          <w:b/>
+          <w:bCs/>
+          <w:sz w:val="26"/>
+          <w:szCs w:val="26"/>
+        </w:rPr>
+        <w:t xml:space="preserve"> –</w:t>
+      </w:r>
+    </w:p>
+    <w:p>
+      <w:pPr>
+        <w:jc w:val="both"/>
+        <w:rPr>
+          <w:sz w:val="26"/>
+          <w:szCs w:val="26"/>
+        </w:rPr>
+      </w:pPr>
+      <w:r>
+        <w:rPr>
+          <w:sz w:val="26"/>
+          <w:szCs w:val="26"/>
+        </w:rPr>
+        <w:tab/>
+      </w:r>
+      <w:r>
+        <w:rPr>
+          <w:sz w:val="26"/>
+          <w:szCs w:val="26"/>
+        </w:rPr>
+        <w:t>&lt;!--  TODO  --&gt;</w:t>
+      </w:r>
+    </w:p>
+    <w:p>
+      <w:pPr>
+        <w:jc w:val="both"/>
+        <w:rPr>
+          <w:b/>
+          <w:bCs/>
+          <w:sz w:val="26"/>
+          <w:szCs w:val="26"/>
+        </w:rPr>
+      </w:pPr>
+      <w:r>
+        <w:rPr>
+          <w:b/>
+          <w:bCs/>
+          <w:sz w:val="26"/>
+          <w:szCs w:val="26"/>
+        </w:rPr>
+        <w:t xml:space="preserve">Week </w:t>
+      </w:r>
+      <w:r>
+        <w:rPr>
+          <w:b/>
+          <w:bCs/>
+          <w:sz w:val="26"/>
+          <w:szCs w:val="26"/>
+        </w:rPr>
+        <w:t>7</w:t>
+      </w:r>
+      <w:r>
+        <w:rPr>
+          <w:b/>
+          <w:bCs/>
+          <w:sz w:val="26"/>
+          <w:szCs w:val="26"/>
+        </w:rPr>
+        <w:t xml:space="preserve"> –</w:t>
+      </w:r>
+    </w:p>
+    <w:p>
+      <w:pPr>
+        <w:jc w:val="both"/>
+        <w:rPr>
+          <w:sz w:val="26"/>
+          <w:szCs w:val="26"/>
+        </w:rPr>
+      </w:pPr>
+      <w:r>
+        <w:rPr>
+          <w:sz w:val="26"/>
+          <w:szCs w:val="26"/>
+        </w:rPr>
+        <w:tab/>
+      </w:r>
+      <w:r>
+        <w:rPr>
+          <w:sz w:val="26"/>
+          <w:szCs w:val="26"/>
+        </w:rPr>
+        <w:t>&lt;!--  TODO  --&gt;</w:t>
+      </w:r>
+    </w:p>
+    <w:p>
+      <w:pPr>
+        <w:jc w:val="both"/>
+        <w:rPr>
+          <w:b/>
+          <w:bCs/>
+          <w:sz w:val="26"/>
+          <w:szCs w:val="26"/>
+        </w:rPr>
+      </w:pPr>
+      <w:r>
+        <w:rPr>
+          <w:b/>
+          <w:bCs/>
+          <w:sz w:val="26"/>
+          <w:szCs w:val="26"/>
+        </w:rPr>
+        <w:t xml:space="preserve">Week </w:t>
+      </w:r>
+      <w:r>
+        <w:rPr>
+          <w:b/>
+          <w:bCs/>
+          <w:sz w:val="26"/>
+          <w:szCs w:val="26"/>
+        </w:rPr>
+        <w:t>8</w:t>
+      </w:r>
+      <w:r>
+        <w:rPr>
+          <w:b/>
+          <w:bCs/>
+          <w:sz w:val="26"/>
+          <w:szCs w:val="26"/>
+        </w:rPr>
+        <w:t xml:space="preserve"> –</w:t>
+      </w:r>
+    </w:p>
+    <w:p>
+      <w:pPr>
+        <w:jc w:val="both"/>
+        <w:rPr>
+          <w:sz w:val="26"/>
+          <w:szCs w:val="26"/>
+        </w:rPr>
+      </w:pPr>
+      <w:r>
+        <w:rPr>
+          <w:sz w:val="26"/>
+          <w:szCs w:val="26"/>
+        </w:rPr>
+        <w:tab/>
+      </w:r>
+      <w:r>
+        <w:rPr>
+          <w:sz w:val="26"/>
+          <w:szCs w:val="26"/>
+        </w:rPr>
+        <w:t>&lt;!--  TODO  --&gt;</w:t>
+      </w:r>
+    </w:p>
+    <w:p>
+      <w:pPr>
+        <w:jc w:val="both"/>
+        <w:rPr>
+          <w:b/>
+          <w:bCs/>
+          <w:sz w:val="26"/>
+          <w:szCs w:val="26"/>
+        </w:rPr>
+      </w:pPr>
+      <w:r>
+        <w:rPr>
+          <w:b/>
+          <w:bCs/>
+          <w:sz w:val="26"/>
+          <w:szCs w:val="26"/>
+        </w:rPr>
+        <w:t xml:space="preserve">Week </w:t>
+      </w:r>
+      <w:r>
+        <w:rPr>
+          <w:b/>
+          <w:bCs/>
+          <w:sz w:val="26"/>
+          <w:szCs w:val="26"/>
+        </w:rPr>
+        <w:t>9</w:t>
+      </w:r>
+      <w:r>
+        <w:rPr>
+          <w:b/>
+          <w:bCs/>
+          <w:sz w:val="26"/>
+          <w:szCs w:val="26"/>
+        </w:rPr>
+        <w:t xml:space="preserve"> –</w:t>
+      </w:r>
+    </w:p>
+    <w:p>
+      <w:pPr>
+        <w:jc w:val="both"/>
+        <w:rPr>
+          <w:sz w:val="26"/>
+          <w:szCs w:val="26"/>
+        </w:rPr>
+      </w:pPr>
+      <w:r>
+        <w:rPr>
+          <w:sz w:val="26"/>
+          <w:szCs w:val="26"/>
+        </w:rPr>
+        <w:tab/>
+      </w:r>
+      <w:r>
+        <w:rPr>
+          <w:sz w:val="26"/>
+          <w:szCs w:val="26"/>
+        </w:rPr>
+        <w:t>&lt;!--  TODO  --&gt;</w:t>
+      </w:r>
+    </w:p>
+    <w:p>
+      <w:pPr>
+        <w:jc w:val="both"/>
+        <w:rPr>
+          <w:b/>
+          <w:bCs/>
+          <w:sz w:val="26"/>
+          <w:szCs w:val="26"/>
+        </w:rPr>
+      </w:pPr>
+      <w:r>
+        <w:rPr>
+          <w:b/>
+          <w:bCs/>
+          <w:sz w:val="26"/>
+          <w:szCs w:val="26"/>
+        </w:rPr>
+        <w:lastRenderedPageBreak/>
+        <w:t xml:space="preserve">Week </w:t>
+      </w:r>
+      <w:r>
+        <w:rPr>
+          <w:b/>
+          <w:bCs/>
+          <w:sz w:val="26"/>
+          <w:szCs w:val="26"/>
+        </w:rPr>
+        <w:t>10</w:t>
+      </w:r>
+      <w:r>
+        <w:rPr>
+          <w:b/>
+          <w:bCs/>
+          <w:sz w:val="26"/>
+          <w:szCs w:val="26"/>
+        </w:rPr>
+        <w:t xml:space="preserve"> –</w:t>
+      </w:r>
+    </w:p>
+    <w:p>
+      <w:pPr>
+        <w:jc w:val="both"/>
+        <w:rPr>
+          <w:sz w:val="26"/>
+          <w:szCs w:val="26"/>
+        </w:rPr>
+      </w:pPr>
+      <w:r>
+        <w:rPr>
+          <w:sz w:val="26"/>
+          <w:szCs w:val="26"/>
+        </w:rPr>
+        <w:tab/>
+      </w:r>
+      <w:r>
+        <w:rPr>
+          <w:sz w:val="26"/>
+          <w:szCs w:val="26"/>
+        </w:rPr>
+        <w:t>&lt;!--  TODO  --&gt;</w:t>
       </w:r>
     </w:p>
     <w:sectPr>

</xml_diff>

<commit_message>
Added Week 5 journal
</commit_message>
<xml_diff>
--- a/Hiking_webApp_Journal.docx
+++ b/Hiking_webApp_Journal.docx
@@ -670,7 +670,52 @@
           <w:sz w:val="26"/>
           <w:szCs w:val="26"/>
         </w:rPr>
-        <w:t>&lt;!--  TODO  --&gt;</w:t>
+        <w:t>I was a little busy as it was midterm week and I didn’t contribute much for coding. Instead, I continued my search for API’s on hike trails. After an exhaust</w:t>
+      </w:r>
+      <w:r>
+        <w:rPr>
+          <w:sz w:val="26"/>
+          <w:szCs w:val="26"/>
+        </w:rPr>
+        <w:t>ive</w:t>
+      </w:r>
+      <w:r>
+        <w:rPr>
+          <w:sz w:val="26"/>
+          <w:szCs w:val="26"/>
+        </w:rPr>
+        <w:t xml:space="preserve"> search, I finally found a </w:t>
+      </w:r>
+      <w:hyperlink r:id="rId5" w:history="1">
+        <w:r>
+          <w:rPr>
+            <w:rStyle w:val="Hyperlink"/>
+            <w:sz w:val="26"/>
+            <w:szCs w:val="26"/>
+          </w:rPr>
+          <w:t>Kaggle dataset</w:t>
+        </w:r>
+      </w:hyperlink>
+      <w:r>
+        <w:rPr>
+          <w:sz w:val="26"/>
+          <w:szCs w:val="26"/>
+        </w:rPr>
+        <w:t xml:space="preserve"> on hike trails, so I downloaded it. It’s a CSV file </w:t>
+      </w:r>
+      <w:r>
+        <w:rPr>
+          <w:sz w:val="26"/>
+          <w:szCs w:val="26"/>
+        </w:rPr>
+        <w:t xml:space="preserve">originally </w:t>
+      </w:r>
+      <w:r>
+        <w:rPr>
+          <w:sz w:val="26"/>
+          <w:szCs w:val="26"/>
+        </w:rPr>
+        <w:t>but I used an online tool to convert from CSV to JSON and saved it in our project folder.</w:t>
       </w:r>
     </w:p>
     <w:p>
@@ -873,6 +918,7 @@
           <w:sz w:val="26"/>
           <w:szCs w:val="26"/>
         </w:rPr>
+        <w:lastRenderedPageBreak/>
         <w:t xml:space="preserve">Week </w:t>
       </w:r>
       <w:r>
@@ -934,7 +980,6 @@
           <w:sz w:val="26"/>
           <w:szCs w:val="26"/>
         </w:rPr>
-        <w:lastRenderedPageBreak/>
         <w:t xml:space="preserve">Week </w:t>
       </w:r>
       <w:r>
@@ -1546,6 +1591,29 @@
       <w:contextualSpacing/>
     </w:pPr>
   </w:style>
+  <w:style w:type="character" w:styleId="Hyperlink">
+    <w:name w:val="Hyperlink"/>
+    <w:basedOn w:val="DefaultParagraphFont"/>
+    <w:uiPriority w:val="99"/>
+    <w:unhideWhenUsed/>
+    <w:rsid w:val="005D0A44"/>
+    <w:rPr>
+      <w:color w:val="0563C1" w:themeColor="hyperlink"/>
+      <w:u w:val="single"/>
+    </w:rPr>
+  </w:style>
+  <w:style w:type="character" w:styleId="UnresolvedMention">
+    <w:name w:val="Unresolved Mention"/>
+    <w:basedOn w:val="DefaultParagraphFont"/>
+    <w:uiPriority w:val="99"/>
+    <w:semiHidden/>
+    <w:unhideWhenUsed/>
+    <w:rsid w:val="005D0A44"/>
+    <w:rPr>
+      <w:color w:val="605E5C"/>
+      <w:shd w:val="clear" w:color="auto" w:fill="E1DFDD"/>
+    </w:rPr>
+  </w:style>
 </w:styles>
 </file>
 

</xml_diff>

<commit_message>
Added git commands to see number of commits and lines of code
</commit_message>
<xml_diff>
--- a/Hiking_webApp_Journal.docx
+++ b/Hiking_webApp_Journal.docx
@@ -670,7 +670,23 @@
           <w:sz w:val="26"/>
           <w:szCs w:val="26"/>
         </w:rPr>
-        <w:t>I was a little busy as it was midterm week and I didn’t contribute much for coding. Instead, I continued my search for API’s on hike trails. After an exhaust</w:t>
+        <w:t xml:space="preserve">I was a little busy as it was midterm week and I didn’t contribute much for coding. Instead, I continued my search for </w:t>
+      </w:r>
+      <w:proofErr w:type="gramStart"/>
+      <w:r>
+        <w:rPr>
+          <w:sz w:val="26"/>
+          <w:szCs w:val="26"/>
+        </w:rPr>
+        <w:t>API’s</w:t>
+      </w:r>
+      <w:proofErr w:type="gramEnd"/>
+      <w:r>
+        <w:rPr>
+          <w:sz w:val="26"/>
+          <w:szCs w:val="26"/>
+        </w:rPr>
+        <w:t xml:space="preserve"> on hike trails. After an exhaust</w:t>
       </w:r>
       <w:r>
         <w:rPr>
@@ -776,130 +792,26 @@
           <w:sz w:val="26"/>
           <w:szCs w:val="26"/>
         </w:rPr>
-        <w:t>&lt;!--  TODO  --&gt;</w:t>
-      </w:r>
-    </w:p>
-    <w:p>
-      <w:pPr>
-        <w:jc w:val="both"/>
-        <w:rPr>
-          <w:b/>
-          <w:bCs/>
-          <w:sz w:val="26"/>
-          <w:szCs w:val="26"/>
-        </w:rPr>
-      </w:pPr>
-      <w:r>
-        <w:rPr>
-          <w:b/>
-          <w:bCs/>
-          <w:sz w:val="26"/>
-          <w:szCs w:val="26"/>
-        </w:rPr>
-        <w:t xml:space="preserve">Week </w:t>
-      </w:r>
-      <w:r>
-        <w:rPr>
-          <w:b/>
-          <w:bCs/>
-          <w:sz w:val="26"/>
-          <w:szCs w:val="26"/>
-        </w:rPr>
-        <w:t>7</w:t>
-      </w:r>
-      <w:r>
-        <w:rPr>
-          <w:b/>
-          <w:bCs/>
-          <w:sz w:val="26"/>
-          <w:szCs w:val="26"/>
-        </w:rPr>
-        <w:t xml:space="preserve"> –</w:t>
-      </w:r>
-    </w:p>
-    <w:p>
-      <w:pPr>
-        <w:jc w:val="both"/>
-        <w:rPr>
-          <w:sz w:val="26"/>
-          <w:szCs w:val="26"/>
-        </w:rPr>
-      </w:pPr>
-      <w:r>
-        <w:rPr>
-          <w:sz w:val="26"/>
-          <w:szCs w:val="26"/>
-        </w:rPr>
-        <w:tab/>
-      </w:r>
-      <w:r>
-        <w:rPr>
-          <w:sz w:val="26"/>
-          <w:szCs w:val="26"/>
-        </w:rPr>
-        <w:t>&lt;!--  TODO  --&gt;</w:t>
-      </w:r>
-    </w:p>
-    <w:p>
-      <w:pPr>
-        <w:jc w:val="both"/>
-        <w:rPr>
-          <w:b/>
-          <w:bCs/>
-          <w:sz w:val="26"/>
-          <w:szCs w:val="26"/>
-        </w:rPr>
-      </w:pPr>
-      <w:r>
-        <w:rPr>
-          <w:b/>
-          <w:bCs/>
-          <w:sz w:val="26"/>
-          <w:szCs w:val="26"/>
-        </w:rPr>
-        <w:t xml:space="preserve">Week </w:t>
-      </w:r>
-      <w:r>
-        <w:rPr>
-          <w:b/>
-          <w:bCs/>
-          <w:sz w:val="26"/>
-          <w:szCs w:val="26"/>
-        </w:rPr>
-        <w:t>8</w:t>
-      </w:r>
-      <w:r>
-        <w:rPr>
-          <w:b/>
-          <w:bCs/>
-          <w:sz w:val="26"/>
-          <w:szCs w:val="26"/>
-        </w:rPr>
-        <w:t xml:space="preserve"> –</w:t>
-      </w:r>
-    </w:p>
-    <w:p>
-      <w:pPr>
-        <w:jc w:val="both"/>
-        <w:rPr>
-          <w:sz w:val="26"/>
-          <w:szCs w:val="26"/>
-        </w:rPr>
-      </w:pPr>
-      <w:r>
-        <w:rPr>
-          <w:sz w:val="26"/>
-          <w:szCs w:val="26"/>
-        </w:rPr>
-        <w:tab/>
-      </w:r>
-      <w:r>
-        <w:rPr>
-          <w:sz w:val="26"/>
-          <w:szCs w:val="26"/>
-        </w:rPr>
-        <w:t>&lt;!--  TODO  --&gt;</w:t>
-      </w:r>
+        <w:t>Now’s the time to experiment with my new dataset. I created a new route to redirect page to “Hike Page” and I began working on building that page. I started with a simple form with an input text box and a search button which I used as a font-awesome icon. Then, I thought I shall add some search criteria as well, for example search by hike name, search by state, etc., so I added them too.</w:t>
+      </w:r>
+    </w:p>
+    <w:p>
+      <w:pPr>
+        <w:jc w:val="both"/>
+        <w:rPr>
+          <w:sz w:val="26"/>
+          <w:szCs w:val="26"/>
+        </w:rPr>
+      </w:pPr>
+    </w:p>
+    <w:p>
+      <w:pPr>
+        <w:jc w:val="both"/>
+        <w:rPr>
+          <w:sz w:val="26"/>
+          <w:szCs w:val="26"/>
+        </w:rPr>
+      </w:pPr>
     </w:p>
     <w:p>
       <w:pPr>
@@ -928,6 +840,204 @@
           <w:sz w:val="26"/>
           <w:szCs w:val="26"/>
         </w:rPr>
+        <w:t>7</w:t>
+      </w:r>
+      <w:r>
+        <w:rPr>
+          <w:b/>
+          <w:bCs/>
+          <w:sz w:val="26"/>
+          <w:szCs w:val="26"/>
+        </w:rPr>
+        <w:t xml:space="preserve"> –</w:t>
+      </w:r>
+    </w:p>
+    <w:p>
+      <w:pPr>
+        <w:jc w:val="both"/>
+        <w:rPr>
+          <w:sz w:val="26"/>
+          <w:szCs w:val="26"/>
+        </w:rPr>
+      </w:pPr>
+      <w:r>
+        <w:rPr>
+          <w:sz w:val="26"/>
+          <w:szCs w:val="26"/>
+        </w:rPr>
+        <w:tab/>
+      </w:r>
+      <w:r>
+        <w:rPr>
+          <w:sz w:val="26"/>
+          <w:szCs w:val="26"/>
+        </w:rPr>
+        <w:t>I’m getting to learn new things about react</w:t>
+      </w:r>
+      <w:r>
+        <w:rPr>
+          <w:sz w:val="26"/>
+          <w:szCs w:val="26"/>
+        </w:rPr>
+        <w:t xml:space="preserve"> and its</w:t>
+      </w:r>
+      <w:r>
+        <w:rPr>
+          <w:sz w:val="26"/>
+          <w:szCs w:val="26"/>
+        </w:rPr>
+        <w:t xml:space="preserve"> state management and react hooks are amazing. </w:t>
+      </w:r>
+      <w:r>
+        <w:rPr>
+          <w:sz w:val="26"/>
+          <w:szCs w:val="26"/>
+        </w:rPr>
+        <w:t>They helped me solve many problems including passing state to child components, creating global context variable, conditional rendering, and useEffects. At first, I wasn’t sure on how do I display hike data on my page, then Shweta gave me this idea of cards and I implemented them in my page. Also formatted various features of the hike and added them to my cards.</w:t>
+      </w:r>
+    </w:p>
+    <w:p>
+      <w:pPr>
+        <w:jc w:val="both"/>
+        <w:rPr>
+          <w:b/>
+          <w:bCs/>
+          <w:sz w:val="26"/>
+          <w:szCs w:val="26"/>
+        </w:rPr>
+      </w:pPr>
+      <w:r>
+        <w:rPr>
+          <w:b/>
+          <w:bCs/>
+          <w:sz w:val="26"/>
+          <w:szCs w:val="26"/>
+        </w:rPr>
+        <w:t xml:space="preserve">Week </w:t>
+      </w:r>
+      <w:r>
+        <w:rPr>
+          <w:b/>
+          <w:bCs/>
+          <w:sz w:val="26"/>
+          <w:szCs w:val="26"/>
+        </w:rPr>
+        <w:t>8</w:t>
+      </w:r>
+      <w:r>
+        <w:rPr>
+          <w:b/>
+          <w:bCs/>
+          <w:sz w:val="26"/>
+          <w:szCs w:val="26"/>
+        </w:rPr>
+        <w:t xml:space="preserve"> –</w:t>
+      </w:r>
+    </w:p>
+    <w:p>
+      <w:pPr>
+        <w:jc w:val="both"/>
+        <w:rPr>
+          <w:sz w:val="26"/>
+          <w:szCs w:val="26"/>
+        </w:rPr>
+      </w:pPr>
+      <w:r>
+        <w:rPr>
+          <w:sz w:val="26"/>
+          <w:szCs w:val="26"/>
+        </w:rPr>
+        <w:tab/>
+      </w:r>
+      <w:r>
+        <w:rPr>
+          <w:sz w:val="26"/>
+          <w:szCs w:val="26"/>
+        </w:rPr>
+        <w:t xml:space="preserve">I learned a new way of displaying star rating for a hike, given the ratings from 1-5. For getting the hike directions, I thought I would use Google Map API, but it was no longer free and if I use it, </w:t>
+      </w:r>
+      <w:proofErr w:type="gramStart"/>
+      <w:r>
+        <w:rPr>
+          <w:sz w:val="26"/>
+          <w:szCs w:val="26"/>
+        </w:rPr>
+        <w:t>It</w:t>
+      </w:r>
+      <w:proofErr w:type="gramEnd"/>
+      <w:r>
+        <w:rPr>
+          <w:sz w:val="26"/>
+          <w:szCs w:val="26"/>
+        </w:rPr>
+        <w:t xml:space="preserve"> doesn’t show the map. So, I switched to </w:t>
+      </w:r>
+      <w:proofErr w:type="spellStart"/>
+      <w:r>
+        <w:rPr>
+          <w:sz w:val="26"/>
+          <w:szCs w:val="26"/>
+        </w:rPr>
+        <w:t>MapBoxGL</w:t>
+      </w:r>
+      <w:proofErr w:type="spellEnd"/>
+      <w:r>
+        <w:rPr>
+          <w:sz w:val="26"/>
+          <w:szCs w:val="26"/>
+        </w:rPr>
+        <w:t xml:space="preserve"> API and used that. It has more latency response compared to google map but it did the work. I used the current location in navigation object and the location of the hike and passed those values to </w:t>
+      </w:r>
+      <w:proofErr w:type="spellStart"/>
+      <w:r>
+        <w:rPr>
+          <w:sz w:val="26"/>
+          <w:szCs w:val="26"/>
+        </w:rPr>
+        <w:t>mapbox</w:t>
+      </w:r>
+      <w:proofErr w:type="spellEnd"/>
+      <w:r>
+        <w:rPr>
+          <w:sz w:val="26"/>
+          <w:szCs w:val="26"/>
+        </w:rPr>
+        <w:t xml:space="preserve"> to get directions</w:t>
+      </w:r>
+      <w:r>
+        <w:rPr>
+          <w:sz w:val="26"/>
+          <w:szCs w:val="26"/>
+        </w:rPr>
+        <w:t>.</w:t>
+      </w:r>
+    </w:p>
+    <w:p>
+      <w:pPr>
+        <w:jc w:val="both"/>
+        <w:rPr>
+          <w:b/>
+          <w:bCs/>
+          <w:sz w:val="26"/>
+          <w:szCs w:val="26"/>
+        </w:rPr>
+      </w:pPr>
+      <w:r>
+        <w:rPr>
+          <w:b/>
+          <w:bCs/>
+          <w:sz w:val="26"/>
+          <w:szCs w:val="26"/>
+        </w:rPr>
+        <w:t xml:space="preserve">Week </w:t>
+      </w:r>
+      <w:r>
+        <w:rPr>
+          <w:b/>
+          <w:bCs/>
+          <w:sz w:val="26"/>
+          <w:szCs w:val="26"/>
+        </w:rPr>
         <w:t>9</w:t>
       </w:r>
       <w:r>
@@ -960,7 +1070,14 @@
           <w:sz w:val="26"/>
           <w:szCs w:val="26"/>
         </w:rPr>
-        <w:t>&lt;!--  TODO  --&gt;</w:t>
+        <w:t>Now, I need to implement a way to the “Check weather” button</w:t>
+      </w:r>
+      <w:r>
+        <w:rPr>
+          <w:sz w:val="26"/>
+          <w:szCs w:val="26"/>
+        </w:rPr>
+        <w:t xml:space="preserve"> to redirect the coordinates to Weather page. I faced difficulty first using React context as the weather page was written in class components, yet I managed to pass the coordinates to weather page and it shows the weather at that location accordingly.</w:t>
       </w:r>
     </w:p>
     <w:p>
@@ -1021,7 +1138,418 @@
           <w:sz w:val="26"/>
           <w:szCs w:val="26"/>
         </w:rPr>
-        <w:t>&lt;!--  TODO  --&gt;</w:t>
+        <w:t>To finalize our app, I made little adjustments, like the footer placement, fixing background image issue, adding blur effect to the hike cards, some animated CSS to nav bar items, etc. Finally, we deployed our project to Heroku and it’s all set.</w:t>
+      </w:r>
+    </w:p>
+    <w:p>
+      <w:pPr>
+        <w:jc w:val="both"/>
+        <w:rPr>
+          <w:sz w:val="26"/>
+          <w:szCs w:val="26"/>
+        </w:rPr>
+      </w:pPr>
+    </w:p>
+    <w:p>
+      <w:pPr>
+        <w:jc w:val="both"/>
+        <w:rPr>
+          <w:sz w:val="26"/>
+          <w:szCs w:val="26"/>
+        </w:rPr>
+      </w:pPr>
+      <w:r>
+        <w:rPr>
+          <w:b/>
+          <w:bCs/>
+          <w:sz w:val="26"/>
+          <w:szCs w:val="26"/>
+        </w:rPr>
+        <w:t>Deployed app</w:t>
+      </w:r>
+      <w:r>
+        <w:rPr>
+          <w:sz w:val="26"/>
+          <w:szCs w:val="26"/>
+        </w:rPr>
+        <w:t xml:space="preserve">: </w:t>
+      </w:r>
+      <w:hyperlink r:id="rId6" w:history="1">
+        <w:r>
+          <w:rPr>
+            <w:rStyle w:val="Hyperlink"/>
+            <w:sz w:val="26"/>
+            <w:szCs w:val="26"/>
+          </w:rPr>
+          <w:t>https://weather-hike-app.herokuapp.com/</w:t>
+        </w:r>
+      </w:hyperlink>
+    </w:p>
+    <w:p>
+      <w:pPr>
+        <w:jc w:val="both"/>
+        <w:rPr>
+          <w:sz w:val="26"/>
+          <w:szCs w:val="26"/>
+        </w:rPr>
+      </w:pPr>
+    </w:p>
+    <w:p>
+      <w:pPr>
+        <w:jc w:val="both"/>
+        <w:rPr>
+          <w:sz w:val="26"/>
+          <w:szCs w:val="26"/>
+        </w:rPr>
+      </w:pPr>
+      <w:r>
+        <w:rPr>
+          <w:b/>
+          <w:bCs/>
+          <w:sz w:val="26"/>
+          <w:szCs w:val="26"/>
+        </w:rPr>
+        <w:t>Git commands:</w:t>
+      </w:r>
+      <w:r>
+        <w:rPr>
+          <w:b/>
+          <w:bCs/>
+          <w:sz w:val="26"/>
+          <w:szCs w:val="26"/>
+        </w:rPr>
+        <w:t xml:space="preserve"> </w:t>
+      </w:r>
+      <w:r>
+        <w:rPr>
+          <w:i/>
+          <w:iCs/>
+          <w:sz w:val="26"/>
+          <w:szCs w:val="26"/>
+        </w:rPr>
+        <w:t>(</w:t>
+      </w:r>
+      <w:r>
+        <w:rPr>
+          <w:i/>
+          <w:iCs/>
+          <w:sz w:val="26"/>
+          <w:szCs w:val="26"/>
+        </w:rPr>
+        <w:t>I’m not sure why is it showing me twice!</w:t>
+      </w:r>
+      <w:r>
+        <w:rPr>
+          <w:i/>
+          <w:iCs/>
+          <w:sz w:val="26"/>
+          <w:szCs w:val="26"/>
+        </w:rPr>
+        <w:t>)</w:t>
+      </w:r>
+    </w:p>
+    <w:p>
+      <w:pPr>
+        <w:pStyle w:val="ListParagraph"/>
+        <w:numPr>
+          <w:ilvl w:val="0"/>
+          <w:numId w:val="2"/>
+        </w:numPr>
+        <w:jc w:val="both"/>
+        <w:rPr>
+          <w:rFonts w:ascii="Consolas" w:hAnsi="Consolas"/>
+          <w:sz w:val="26"/>
+          <w:szCs w:val="26"/>
+        </w:rPr>
+      </w:pPr>
+      <w:r>
+        <w:rPr>
+          <w:rFonts w:ascii="Consolas" w:hAnsi="Consolas"/>
+          <w:sz w:val="26"/>
+          <w:szCs w:val="26"/>
+        </w:rPr>
+        <w:t xml:space="preserve">git </w:t>
+      </w:r>
+      <w:proofErr w:type="spellStart"/>
+      <w:r>
+        <w:rPr>
+          <w:rFonts w:ascii="Consolas" w:hAnsi="Consolas"/>
+          <w:sz w:val="26"/>
+          <w:szCs w:val="26"/>
+        </w:rPr>
+        <w:t>shortlog</w:t>
+      </w:r>
+      <w:proofErr w:type="spellEnd"/>
+      <w:r>
+        <w:rPr>
+          <w:rFonts w:ascii="Consolas" w:hAnsi="Consolas"/>
+          <w:sz w:val="26"/>
+          <w:szCs w:val="26"/>
+        </w:rPr>
+        <w:t xml:space="preserve"> --numbered </w:t>
+      </w:r>
+      <w:r>
+        <w:rPr>
+          <w:rFonts w:ascii="Consolas" w:hAnsi="Consolas"/>
+          <w:sz w:val="26"/>
+          <w:szCs w:val="26"/>
+        </w:rPr>
+        <w:t>–</w:t>
+      </w:r>
+      <w:r>
+        <w:rPr>
+          <w:rFonts w:ascii="Consolas" w:hAnsi="Consolas"/>
+          <w:sz w:val="26"/>
+          <w:szCs w:val="26"/>
+        </w:rPr>
+        <w:t>summary</w:t>
+      </w:r>
+    </w:p>
+    <w:p>
+      <w:pPr>
+        <w:ind w:left="-90"/>
+        <w:jc w:val="both"/>
+        <w:rPr>
+          <w:sz w:val="26"/>
+          <w:szCs w:val="26"/>
+        </w:rPr>
+      </w:pPr>
+      <w:r>
+        <w:rPr>
+          <w:noProof/>
+          <w:sz w:val="26"/>
+          <w:szCs w:val="26"/>
+        </w:rPr>
+        <w:drawing>
+          <wp:inline distT="0" distB="0" distL="0" distR="0" wp14:anchorId="6CC85CB1" wp14:editId="03800014">
+            <wp:extent cx="4377505" cy="883920"/>
+            <wp:effectExtent l="0" t="0" r="4445" b="0"/>
+            <wp:docPr id="3" name="Picture 3"/>
+            <wp:cNvGraphicFramePr>
+              <a:graphicFrameLocks xmlns:a="http://schemas.openxmlformats.org/drawingml/2006/main" noChangeAspect="1"/>
+            </wp:cNvGraphicFramePr>
+            <a:graphic xmlns:a="http://schemas.openxmlformats.org/drawingml/2006/main">
+              <a:graphicData uri="http://schemas.openxmlformats.org/drawingml/2006/picture">
+                <pic:pic xmlns:pic="http://schemas.openxmlformats.org/drawingml/2006/picture">
+                  <pic:nvPicPr>
+                    <pic:cNvPr id="3" name="Picture 3"/>
+                    <pic:cNvPicPr/>
+                  </pic:nvPicPr>
+                  <pic:blipFill>
+                    <a:blip r:embed="rId7">
+                      <a:extLst>
+                        <a:ext uri="{28A0092B-C50C-407E-A947-70E740481C1C}">
+                          <a14:useLocalDpi xmlns:a14="http://schemas.microsoft.com/office/drawing/2010/main" val="0"/>
+                        </a:ext>
+                      </a:extLst>
+                    </a:blip>
+                    <a:stretch>
+                      <a:fillRect/>
+                    </a:stretch>
+                  </pic:blipFill>
+                  <pic:spPr>
+                    <a:xfrm>
+                      <a:off x="0" y="0"/>
+                      <a:ext cx="4409214" cy="890323"/>
+                    </a:xfrm>
+                    <a:prstGeom prst="rect">
+                      <a:avLst/>
+                    </a:prstGeom>
+                  </pic:spPr>
+                </pic:pic>
+              </a:graphicData>
+            </a:graphic>
+          </wp:inline>
+        </w:drawing>
+      </w:r>
+    </w:p>
+    <w:p>
+      <w:pPr>
+        <w:pStyle w:val="ListParagraph"/>
+        <w:numPr>
+          <w:ilvl w:val="0"/>
+          <w:numId w:val="2"/>
+        </w:numPr>
+        <w:jc w:val="both"/>
+        <w:rPr>
+          <w:rFonts w:ascii="Consolas" w:hAnsi="Consolas"/>
+          <w:sz w:val="26"/>
+          <w:szCs w:val="26"/>
+        </w:rPr>
+      </w:pPr>
+      <w:r>
+        <w:rPr>
+          <w:rFonts w:ascii="Consolas" w:hAnsi="Consolas"/>
+          <w:sz w:val="26"/>
+          <w:szCs w:val="26"/>
+        </w:rPr>
+        <w:lastRenderedPageBreak/>
+        <w:t>git log --format='%</w:t>
+      </w:r>
+      <w:proofErr w:type="spellStart"/>
+      <w:r>
+        <w:rPr>
+          <w:rFonts w:ascii="Consolas" w:hAnsi="Consolas"/>
+          <w:sz w:val="26"/>
+          <w:szCs w:val="26"/>
+        </w:rPr>
+        <w:t>aN</w:t>
+      </w:r>
+      <w:proofErr w:type="spellEnd"/>
+      <w:r>
+        <w:rPr>
+          <w:rFonts w:ascii="Consolas" w:hAnsi="Consolas"/>
+          <w:sz w:val="26"/>
+          <w:szCs w:val="26"/>
+        </w:rPr>
+        <w:t>' | sort -u | while read name; do echo -</w:t>
+      </w:r>
+      <w:proofErr w:type="spellStart"/>
+      <w:r>
+        <w:rPr>
+          <w:rFonts w:ascii="Consolas" w:hAnsi="Consolas"/>
+          <w:sz w:val="26"/>
+          <w:szCs w:val="26"/>
+        </w:rPr>
+        <w:t>en</w:t>
+      </w:r>
+      <w:proofErr w:type="spellEnd"/>
+      <w:r>
+        <w:rPr>
+          <w:rFonts w:ascii="Consolas" w:hAnsi="Consolas"/>
+          <w:sz w:val="26"/>
+          <w:szCs w:val="26"/>
+        </w:rPr>
+        <w:t xml:space="preserve"> "$name\t"; git log --author="$name" --pretty=</w:t>
+      </w:r>
+      <w:proofErr w:type="spellStart"/>
+      <w:r>
+        <w:rPr>
+          <w:rFonts w:ascii="Consolas" w:hAnsi="Consolas"/>
+          <w:sz w:val="26"/>
+          <w:szCs w:val="26"/>
+        </w:rPr>
+        <w:t>tformat</w:t>
+      </w:r>
+      <w:proofErr w:type="spellEnd"/>
+      <w:r>
+        <w:rPr>
+          <w:rFonts w:ascii="Consolas" w:hAnsi="Consolas"/>
+          <w:sz w:val="26"/>
+          <w:szCs w:val="26"/>
+        </w:rPr>
+        <w:t>: --</w:t>
+      </w:r>
+      <w:proofErr w:type="spellStart"/>
+      <w:r>
+        <w:rPr>
+          <w:rFonts w:ascii="Consolas" w:hAnsi="Consolas"/>
+          <w:sz w:val="26"/>
+          <w:szCs w:val="26"/>
+        </w:rPr>
+        <w:t>numstat</w:t>
+      </w:r>
+      <w:proofErr w:type="spellEnd"/>
+      <w:r>
+        <w:rPr>
+          <w:rFonts w:ascii="Consolas" w:hAnsi="Consolas"/>
+          <w:sz w:val="26"/>
+          <w:szCs w:val="26"/>
+        </w:rPr>
+        <w:t xml:space="preserve"> | awk </w:t>
+      </w:r>
+      <w:proofErr w:type="gramStart"/>
+      <w:r>
+        <w:rPr>
+          <w:rFonts w:ascii="Consolas" w:hAnsi="Consolas"/>
+          <w:sz w:val="26"/>
+          <w:szCs w:val="26"/>
+        </w:rPr>
+        <w:t>'{ lines</w:t>
+      </w:r>
+      <w:proofErr w:type="gramEnd"/>
+      <w:r>
+        <w:rPr>
+          <w:rFonts w:ascii="Consolas" w:hAnsi="Consolas"/>
+          <w:sz w:val="26"/>
+          <w:szCs w:val="26"/>
+        </w:rPr>
+        <w:t xml:space="preserve"> += $1 - $2 } END { </w:t>
+      </w:r>
+      <w:proofErr w:type="spellStart"/>
+      <w:r>
+        <w:rPr>
+          <w:rFonts w:ascii="Consolas" w:hAnsi="Consolas"/>
+          <w:sz w:val="26"/>
+          <w:szCs w:val="26"/>
+        </w:rPr>
+        <w:t>printf</w:t>
+      </w:r>
+      <w:proofErr w:type="spellEnd"/>
+      <w:r>
+        <w:rPr>
+          <w:rFonts w:ascii="Consolas" w:hAnsi="Consolas"/>
+          <w:sz w:val="26"/>
+          <w:szCs w:val="26"/>
+        </w:rPr>
+        <w:t xml:space="preserve"> "lines: %s\n", lines }' -; done</w:t>
+      </w:r>
+    </w:p>
+    <w:p>
+      <w:pPr>
+        <w:jc w:val="both"/>
+        <w:rPr>
+          <w:sz w:val="26"/>
+          <w:szCs w:val="26"/>
+        </w:rPr>
+      </w:pPr>
+      <w:r>
+        <w:rPr>
+          <w:noProof/>
+          <w:sz w:val="26"/>
+          <w:szCs w:val="26"/>
+        </w:rPr>
+        <w:drawing>
+          <wp:inline distT="0" distB="0" distL="0" distR="0" wp14:anchorId="376561FA" wp14:editId="3D3DACE9">
+            <wp:extent cx="4547417" cy="952500"/>
+            <wp:effectExtent l="0" t="0" r="5715" b="0"/>
+            <wp:docPr id="4" name="Picture 4"/>
+            <wp:cNvGraphicFramePr>
+              <a:graphicFrameLocks xmlns:a="http://schemas.openxmlformats.org/drawingml/2006/main" noChangeAspect="1"/>
+            </wp:cNvGraphicFramePr>
+            <a:graphic xmlns:a="http://schemas.openxmlformats.org/drawingml/2006/main">
+              <a:graphicData uri="http://schemas.openxmlformats.org/drawingml/2006/picture">
+                <pic:pic xmlns:pic="http://schemas.openxmlformats.org/drawingml/2006/picture">
+                  <pic:nvPicPr>
+                    <pic:cNvPr id="4" name="Picture 4"/>
+                    <pic:cNvPicPr/>
+                  </pic:nvPicPr>
+                  <pic:blipFill>
+                    <a:blip r:embed="rId8">
+                      <a:extLst>
+                        <a:ext uri="{28A0092B-C50C-407E-A947-70E740481C1C}">
+                          <a14:useLocalDpi xmlns:a14="http://schemas.microsoft.com/office/drawing/2010/main" val="0"/>
+                        </a:ext>
+                      </a:extLst>
+                    </a:blip>
+                    <a:stretch>
+                      <a:fillRect/>
+                    </a:stretch>
+                  </pic:blipFill>
+                  <pic:spPr>
+                    <a:xfrm>
+                      <a:off x="0" y="0"/>
+                      <a:ext cx="4570109" cy="957253"/>
+                    </a:xfrm>
+                    <a:prstGeom prst="rect">
+                      <a:avLst/>
+                    </a:prstGeom>
+                  </pic:spPr>
+                </pic:pic>
+              </a:graphicData>
+            </a:graphic>
+          </wp:inline>
+        </w:drawing>
       </w:r>
     </w:p>
     <w:sectPr>
@@ -1148,8 +1676,97 @@
       </w:rPr>
     </w:lvl>
   </w:abstractNum>
+  <w:abstractNum w:abstractNumId="1" w15:restartNumberingAfterBreak="0">
+    <w:nsid w:val="3EB025F0"/>
+    <w:multiLevelType w:val="hybridMultilevel"/>
+    <w:tmpl w:val="35DCB720"/>
+    <w:lvl w:ilvl="0" w:tplc="0409000F">
+      <w:start w:val="1"/>
+      <w:numFmt w:val="decimal"/>
+      <w:lvlText w:val="%1."/>
+      <w:lvlJc w:val="left"/>
+      <w:pPr>
+        <w:ind w:left="720" w:hanging="360"/>
+      </w:pPr>
+    </w:lvl>
+    <w:lvl w:ilvl="1" w:tplc="04090019" w:tentative="1">
+      <w:start w:val="1"/>
+      <w:numFmt w:val="lowerLetter"/>
+      <w:lvlText w:val="%2."/>
+      <w:lvlJc w:val="left"/>
+      <w:pPr>
+        <w:ind w:left="1440" w:hanging="360"/>
+      </w:pPr>
+    </w:lvl>
+    <w:lvl w:ilvl="2" w:tplc="0409001B" w:tentative="1">
+      <w:start w:val="1"/>
+      <w:numFmt w:val="lowerRoman"/>
+      <w:lvlText w:val="%3."/>
+      <w:lvlJc w:val="right"/>
+      <w:pPr>
+        <w:ind w:left="2160" w:hanging="180"/>
+      </w:pPr>
+    </w:lvl>
+    <w:lvl w:ilvl="3" w:tplc="0409000F" w:tentative="1">
+      <w:start w:val="1"/>
+      <w:numFmt w:val="decimal"/>
+      <w:lvlText w:val="%4."/>
+      <w:lvlJc w:val="left"/>
+      <w:pPr>
+        <w:ind w:left="2880" w:hanging="360"/>
+      </w:pPr>
+    </w:lvl>
+    <w:lvl w:ilvl="4" w:tplc="04090019" w:tentative="1">
+      <w:start w:val="1"/>
+      <w:numFmt w:val="lowerLetter"/>
+      <w:lvlText w:val="%5."/>
+      <w:lvlJc w:val="left"/>
+      <w:pPr>
+        <w:ind w:left="3600" w:hanging="360"/>
+      </w:pPr>
+    </w:lvl>
+    <w:lvl w:ilvl="5" w:tplc="0409001B" w:tentative="1">
+      <w:start w:val="1"/>
+      <w:numFmt w:val="lowerRoman"/>
+      <w:lvlText w:val="%6."/>
+      <w:lvlJc w:val="right"/>
+      <w:pPr>
+        <w:ind w:left="4320" w:hanging="180"/>
+      </w:pPr>
+    </w:lvl>
+    <w:lvl w:ilvl="6" w:tplc="0409000F" w:tentative="1">
+      <w:start w:val="1"/>
+      <w:numFmt w:val="decimal"/>
+      <w:lvlText w:val="%7."/>
+      <w:lvlJc w:val="left"/>
+      <w:pPr>
+        <w:ind w:left="5040" w:hanging="360"/>
+      </w:pPr>
+    </w:lvl>
+    <w:lvl w:ilvl="7" w:tplc="04090019" w:tentative="1">
+      <w:start w:val="1"/>
+      <w:numFmt w:val="lowerLetter"/>
+      <w:lvlText w:val="%8."/>
+      <w:lvlJc w:val="left"/>
+      <w:pPr>
+        <w:ind w:left="5760" w:hanging="360"/>
+      </w:pPr>
+    </w:lvl>
+    <w:lvl w:ilvl="8" w:tplc="0409001B" w:tentative="1">
+      <w:start w:val="1"/>
+      <w:numFmt w:val="lowerRoman"/>
+      <w:lvlText w:val="%9."/>
+      <w:lvlJc w:val="right"/>
+      <w:pPr>
+        <w:ind w:left="6480" w:hanging="180"/>
+      </w:pPr>
+    </w:lvl>
+  </w:abstractNum>
   <w:num w:numId="1">
     <w:abstractNumId w:val="0"/>
+  </w:num>
+  <w:num w:numId="2">
+    <w:abstractNumId w:val="1"/>
   </w:num>
 </w:numbering>
 </file>

</xml_diff>

<commit_message>
Added Github repo url
</commit_message>
<xml_diff>
--- a/Hiking_webApp_Journal.docx
+++ b/Hiking_webApp_Journal.docx
@@ -1193,6 +1193,32 @@
           <w:szCs w:val="26"/>
         </w:rPr>
       </w:pPr>
+      <w:r>
+        <w:rPr>
+          <w:b/>
+          <w:bCs/>
+          <w:sz w:val="26"/>
+          <w:szCs w:val="26"/>
+        </w:rPr>
+        <w:t>Project repo</w:t>
+      </w:r>
+      <w:r>
+        <w:rPr>
+          <w:sz w:val="26"/>
+          <w:szCs w:val="26"/>
+        </w:rPr>
+        <w:t xml:space="preserve">: </w:t>
+      </w:r>
+      <w:hyperlink r:id="rId7" w:history="1">
+        <w:r>
+          <w:rPr>
+            <w:rStyle w:val="Hyperlink"/>
+            <w:sz w:val="26"/>
+            <w:szCs w:val="26"/>
+          </w:rPr>
+          <w:t>https://github.com/HarshaRamayanam/webdev-project</w:t>
+        </w:r>
+      </w:hyperlink>
     </w:p>
     <w:p>
       <w:pPr>
@@ -1336,7 +1362,7 @@
                     <pic:cNvPicPr/>
                   </pic:nvPicPr>
                   <pic:blipFill>
-                    <a:blip r:embed="rId7">
+                    <a:blip r:embed="rId8">
                       <a:extLst>
                         <a:ext uri="{28A0092B-C50C-407E-A947-70E740481C1C}">
                           <a14:useLocalDpi xmlns:a14="http://schemas.microsoft.com/office/drawing/2010/main" val="0"/>
@@ -1525,7 +1551,7 @@
                     <pic:cNvPicPr/>
                   </pic:nvPicPr>
                   <pic:blipFill>
-                    <a:blip r:embed="rId8">
+                    <a:blip r:embed="rId9">
                       <a:extLst>
                         <a:ext uri="{28A0092B-C50C-407E-A947-70E740481C1C}">
                           <a14:useLocalDpi xmlns:a14="http://schemas.microsoft.com/office/drawing/2010/main" val="0"/>

</xml_diff>